<commit_message>
Updated functional specs with the last validation restrictions.
</commit_message>
<xml_diff>
--- a/docs/Functional Specifications/Functional Specifications - Room Scheduler - v1.6.docx
+++ b/docs/Functional Specifications/Functional Specifications - Room Scheduler - v1.6.docx
@@ -121,7 +121,7 @@
         <w:rPr>
           <w:noProof/>
         </w:rPr>
-        <w:t>7 November 2017</w:t>
+        <w:t>14 November 2017</w:t>
       </w:r>
       <w:r>
         <w:fldChar w:fldCharType="end"/>
@@ -787,7 +787,18 @@
           </w:tcPr>
           <w:p>
             <w:r>
-              <w:t>V.16</w:t>
+              <w:t>V</w:t>
+            </w:r>
+            <w:bookmarkStart w:id="14" w:name="_GoBack"/>
+            <w:bookmarkEnd w:id="14"/>
+            <w:r>
+              <w:t>1</w:t>
+            </w:r>
+            <w:r>
+              <w:t>.</w:t>
+            </w:r>
+            <w:r>
+              <w:t>6</w:t>
             </w:r>
           </w:p>
         </w:tc>
@@ -1974,7 +1985,7 @@
           <w:noProof/>
         </w:rPr>
       </w:pPr>
-      <w:bookmarkStart w:id="14" w:name="_Toc495478126"/>
+      <w:bookmarkStart w:id="15" w:name="_Toc495478126"/>
       <w:r>
         <w:rPr>
           <w:b/>
@@ -1982,7 +1993,7 @@
         </w:rPr>
         <w:t>Purpose</w:t>
       </w:r>
-      <w:bookmarkEnd w:id="14"/>
+      <w:bookmarkEnd w:id="15"/>
     </w:p>
     <w:p>
       <w:r>
@@ -2093,11 +2104,11 @@
       <w:pPr>
         <w:pStyle w:val="Heading1"/>
       </w:pPr>
-      <w:bookmarkStart w:id="15" w:name="_Toc495478127"/>
+      <w:bookmarkStart w:id="16" w:name="_Toc495478127"/>
       <w:r>
         <w:t>Naming conventions</w:t>
       </w:r>
-      <w:bookmarkEnd w:id="15"/>
+      <w:bookmarkEnd w:id="16"/>
     </w:p>
     <w:p>
       <w:pPr>
@@ -2168,7 +2179,6 @@
         </w:rPr>
         <w:t xml:space="preserve">are ranked in </w:t>
       </w:r>
-      <w:proofErr w:type="spellStart"/>
       <w:r>
         <w:rPr>
           <w:rFonts w:cs="Arial"/>
@@ -2205,7 +2215,6 @@
         </w:rPr>
         <w:t>W</w:t>
       </w:r>
-      <w:proofErr w:type="spellEnd"/>
       <w:r>
         <w:rPr>
           <w:rFonts w:cs="Arial"/>
@@ -2378,7 +2387,7 @@
       <w:pPr>
         <w:pStyle w:val="Heading1"/>
       </w:pPr>
-      <w:bookmarkStart w:id="16" w:name="_Toc495478128"/>
+      <w:bookmarkStart w:id="17" w:name="_Toc495478128"/>
     </w:p>
     <w:p>
       <w:pPr>
@@ -2393,7 +2402,7 @@
         </w:rPr>
         <w:t>Scope</w:t>
       </w:r>
-      <w:bookmarkEnd w:id="16"/>
+      <w:bookmarkEnd w:id="17"/>
     </w:p>
     <w:p>
       <w:pPr>
@@ -2407,7 +2416,7 @@
           <w:noProof/>
         </w:rPr>
       </w:pPr>
-      <w:bookmarkStart w:id="17" w:name="_Toc495478129"/>
+      <w:bookmarkStart w:id="18" w:name="_Toc495478129"/>
       <w:r>
         <w:rPr>
           <w:b/>
@@ -2415,7 +2424,7 @@
         </w:rPr>
         <w:t>Global requirements</w:t>
       </w:r>
-      <w:bookmarkEnd w:id="17"/>
+      <w:bookmarkEnd w:id="18"/>
     </w:p>
     <w:p/>
     <w:p>
@@ -3317,7 +3326,7 @@
           <w:b/>
         </w:rPr>
       </w:pPr>
-      <w:bookmarkStart w:id="18" w:name="_Toc495478130"/>
+      <w:bookmarkStart w:id="19" w:name="_Toc495478130"/>
     </w:p>
     <w:p>
       <w:pPr>
@@ -3332,7 +3341,7 @@
         </w:rPr>
         <w:t>Modules</w:t>
       </w:r>
-      <w:bookmarkEnd w:id="18"/>
+      <w:bookmarkEnd w:id="19"/>
     </w:p>
     <w:p>
       <w:r>
@@ -3348,7 +3357,7 @@
           <w:noProof/>
         </w:rPr>
       </w:pPr>
-      <w:bookmarkStart w:id="19" w:name="_Toc495478131"/>
+      <w:bookmarkStart w:id="20" w:name="_Toc495478131"/>
       <w:r>
         <w:rPr>
           <w:b/>
@@ -3363,7 +3372,7 @@
         </w:rPr>
         <w:t>Login section</w:t>
       </w:r>
-      <w:bookmarkEnd w:id="19"/>
+      <w:bookmarkEnd w:id="20"/>
     </w:p>
     <w:p>
       <w:pPr>
@@ -3575,7 +3584,7 @@
         <w:pStyle w:val="Heading3"/>
         <w:ind w:left="720"/>
       </w:pPr>
-      <w:bookmarkStart w:id="20" w:name="_Toc495478132"/>
+      <w:bookmarkStart w:id="21" w:name="_Toc495478132"/>
       <w:r>
         <w:rPr>
           <w:b/>
@@ -3612,7 +3621,7 @@
         </w:rPr>
         <w:t>section</w:t>
       </w:r>
-      <w:bookmarkEnd w:id="20"/>
+      <w:bookmarkEnd w:id="21"/>
     </w:p>
     <w:p>
       <w:pPr>
@@ -4219,7 +4228,6 @@
         </w:rPr>
         <w:t xml:space="preserve"> </w:t>
       </w:r>
-      <w:proofErr w:type="gramStart"/>
       <w:r>
         <w:rPr>
           <w:b/>
@@ -4241,7 +4249,6 @@
         </w:rPr>
         <w:t>)</w:t>
       </w:r>
-      <w:proofErr w:type="gramEnd"/>
     </w:p>
     <w:p>
       <w:r>
@@ -4267,7 +4274,6 @@
         </w:rPr>
         <w:t xml:space="preserve"> </w:t>
       </w:r>
-      <w:proofErr w:type="gramStart"/>
       <w:r>
         <w:rPr>
           <w:b/>
@@ -4289,7 +4295,6 @@
         </w:rPr>
         <w:t>)</w:t>
       </w:r>
-      <w:proofErr w:type="gramEnd"/>
       <w:r>
         <w:t>:</w:t>
       </w:r>
@@ -4608,22 +4613,7 @@
         <w:ind w:left="1701"/>
       </w:pPr>
       <w:r>
-        <w:t>User will not be allowed to make bookings if user has more than 3 missed bookings/month. Booking rights will be enabled 15 days after the 3</w:t>
-      </w:r>
-      <w:r>
-        <w:rPr>
-          <w:vertAlign w:val="superscript"/>
-        </w:rPr>
-        <w:t>rd</w:t>
-      </w:r>
-      <w:r>
-        <w:t xml:space="preserve"> missed Booking.</w:t>
-      </w:r>
-      <w:r>
-        <w:rPr>
-          <w:color w:val="1F497D"/>
-        </w:rPr>
-        <w:t xml:space="preserve"> </w:t>
+        <w:t>User will not be allowed to make bookings if user has more than 3 missed bookings/last 30 days. Booking rights will be enabled 15 days after the 3rd missed Booking. The events already booked in the interval of 15 days will be cancelled and the room can be booked by other users. The penalized user will be able to book other rooms.</w:t>
       </w:r>
     </w:p>
     <w:p>
@@ -4668,6 +4658,7 @@
         <w:t xml:space="preserve">The host can cancel any future event </w:t>
       </w:r>
     </w:p>
+    <w:p/>
     <w:p>
       <w:pPr>
         <w:pStyle w:val="ListParagraph"/>
@@ -4748,7 +4739,7 @@
           <w:noProof/>
         </w:rPr>
       </w:pPr>
-      <w:bookmarkStart w:id="21" w:name="_Toc495478133"/>
+      <w:bookmarkStart w:id="22" w:name="_Toc495478133"/>
       <w:r>
         <w:rPr>
           <w:b/>
@@ -4763,7 +4754,7 @@
         </w:rPr>
         <w:t>Host Section</w:t>
       </w:r>
-      <w:bookmarkEnd w:id="21"/>
+      <w:bookmarkEnd w:id="22"/>
     </w:p>
     <w:p>
       <w:pPr>
@@ -4871,11 +4862,9 @@
       <w:r>
         <w:t xml:space="preserve">For </w:t>
       </w:r>
-      <w:proofErr w:type="gramStart"/>
       <w:r>
         <w:t>today’s</w:t>
       </w:r>
-      <w:proofErr w:type="gramEnd"/>
       <w:r>
         <w:t xml:space="preserve"> past events, the host can mark an event as Present or </w:t>
       </w:r>
@@ -4913,6 +4902,7 @@
         </w:numPr>
       </w:pPr>
       <w:r>
+        <w:lastRenderedPageBreak/>
         <w:t>If the host marks an event as “Absent”, the event will become free if there is at least an interval of 30 minutes still available.</w:t>
       </w:r>
     </w:p>
@@ -4925,15 +4915,7 @@
         </w:numPr>
       </w:pPr>
       <w:r>
-        <w:t xml:space="preserve">If there will be two events in the same time (for example, one Present and one </w:t>
-      </w:r>
-      <w:proofErr w:type="gramStart"/>
-      <w:r>
-        <w:t>Absent</w:t>
-      </w:r>
-      <w:proofErr w:type="gramEnd"/>
-      <w:r>
-        <w:t>), both events will appear in the host calendar.</w:t>
+        <w:t>If there will be two events in the same time (for example, one Present and one Absent), both events will appear in the host calendar.</w:t>
       </w:r>
     </w:p>
     <w:p>
@@ -4945,7 +4927,6 @@
         </w:numPr>
       </w:pPr>
       <w:r>
-        <w:lastRenderedPageBreak/>
         <w:t>If the host failed to mark the today’s event and is already tomorrow, all yesterday’s event that are still in “Waiting” state will aut</w:t>
       </w:r>
       <w:r>
@@ -5016,7 +4997,7 @@
           <w:noProof/>
         </w:rPr>
       </w:pPr>
-      <w:bookmarkStart w:id="22" w:name="_Toc495478134"/>
+      <w:bookmarkStart w:id="23" w:name="_Toc495478134"/>
       <w:r>
         <w:rPr>
           <w:b/>
@@ -5031,7 +5012,7 @@
         </w:rPr>
         <w:t>Admin section</w:t>
       </w:r>
-      <w:bookmarkEnd w:id="22"/>
+      <w:bookmarkEnd w:id="23"/>
     </w:p>
     <w:p>
       <w:pPr>
@@ -5631,10 +5612,7 @@
         <w:pStyle w:val="ListParagraph"/>
       </w:pPr>
     </w:p>
-    <w:p>
-      <w:bookmarkStart w:id="23" w:name="_GoBack"/>
-      <w:bookmarkEnd w:id="23"/>
-    </w:p>
+    <w:p/>
     <w:sectPr>
       <w:headerReference w:type="default" r:id="rId10"/>
       <w:footerReference w:type="default" r:id="rId11"/>
@@ -5706,7 +5684,7 @@
           <w:rPr>
             <w:noProof/>
           </w:rPr>
-          <w:t>6</w:t>
+          <w:t>8</w:t>
         </w:r>
         <w:r>
           <w:rPr>
@@ -7910,6 +7888,9 @@
   </w:num>
   <w:num w:numId="19">
     <w:abstractNumId w:val="7"/>
+  </w:num>
+  <w:num w:numId="20">
+    <w:abstractNumId w:val="11"/>
   </w:num>
 </w:numbering>
 </file>
@@ -8999,7 +8980,7 @@
 </file>
 
 <file path=customXml/itemProps1.xml><?xml version="1.0" encoding="utf-8"?>
-<ds:datastoreItem xmlns:ds="http://schemas.openxmlformats.org/officeDocument/2006/customXml" ds:itemID="{3E6D7596-B90E-4EF3-A9A9-9C51336302C0}">
+<ds:datastoreItem xmlns:ds="http://schemas.openxmlformats.org/officeDocument/2006/customXml" ds:itemID="{02C7329A-B2B7-46F9-B5C8-F29DF3420E91}">
   <ds:schemaRefs>
     <ds:schemaRef ds:uri="http://schemas.openxmlformats.org/officeDocument/2006/bibliography"/>
   </ds:schemaRefs>

</xml_diff>